<commit_message>
More than halfway through assignment 1
</commit_message>
<xml_diff>
--- a/week1_dir/assignment_dir/assignment_notes.docx
+++ b/week1_dir/assignment_dir/assignment_notes.docx
@@ -57,25 +57,7 @@
           <w:sz w:val="26"/>
           <w:szCs w:val="26"/>
         </w:rPr>
-        <w:t xml:space="preserve">Produce a description of the modules </w:t>
-      </w:r>
-      <w:r>
-        <w:rPr>
-          <w:rFonts w:ascii="Arial" w:hAnsi="Arial" w:cs="Arial"/>
-          <w:color w:val="262626"/>
-          <w:sz w:val="26"/>
-          <w:szCs w:val="26"/>
-        </w:rPr>
-        <w:t xml:space="preserve">you have studied so far on this </w:t>
-      </w:r>
-      <w:r>
-        <w:rPr>
-          <w:rFonts w:ascii="Arial" w:hAnsi="Arial" w:cs="Arial"/>
-          <w:color w:val="262626"/>
-          <w:sz w:val="26"/>
-          <w:szCs w:val="26"/>
-        </w:rPr>
-        <w:t>degree in an HTML5 file and an external CSS file that will display the following features:</w:t>
+        <w:t>Produce a description of the modules you have studied so far on this degree in an HTML5 file and an external CSS file that will display the following features:</w:t>
       </w:r>
     </w:p>
     <w:p>
@@ -98,6 +80,7 @@
           <w:color w:val="262626"/>
           <w:sz w:val="26"/>
           <w:szCs w:val="26"/>
+          <w:highlight w:val="red"/>
         </w:rPr>
       </w:pPr>
       <w:r>
@@ -106,6 +89,7 @@
           <w:color w:val="262626"/>
           <w:sz w:val="26"/>
           <w:szCs w:val="26"/>
+          <w:highlight w:val="red"/>
         </w:rPr>
         <w:t>One or more headlines and a number of paragraphs</w:t>
       </w:r>
@@ -130,6 +114,7 @@
           <w:color w:val="262626"/>
           <w:sz w:val="26"/>
           <w:szCs w:val="26"/>
+          <w:highlight w:val="red"/>
         </w:rPr>
       </w:pPr>
       <w:r>
@@ -138,9 +123,12 @@
           <w:color w:val="262626"/>
           <w:sz w:val="26"/>
           <w:szCs w:val="26"/>
+          <w:highlight w:val="red"/>
         </w:rPr>
         <w:t>An unordered list</w:t>
       </w:r>
+      <w:bookmarkStart w:id="0" w:name="_GoBack"/>
+      <w:bookmarkEnd w:id="0"/>
     </w:p>
     <w:p>
       <w:pPr>
@@ -162,6 +150,7 @@
           <w:color w:val="262626"/>
           <w:sz w:val="26"/>
           <w:szCs w:val="26"/>
+          <w:highlight w:val="red"/>
         </w:rPr>
       </w:pPr>
       <w:r>
@@ -170,6 +159,7 @@
           <w:color w:val="262626"/>
           <w:sz w:val="26"/>
           <w:szCs w:val="26"/>
+          <w:highlight w:val="red"/>
         </w:rPr>
         <w:t>An ordered list</w:t>
       </w:r>
@@ -194,6 +184,7 @@
           <w:color w:val="262626"/>
           <w:sz w:val="26"/>
           <w:szCs w:val="26"/>
+          <w:highlight w:val="red"/>
         </w:rPr>
       </w:pPr>
       <w:r>
@@ -202,6 +193,7 @@
           <w:color w:val="262626"/>
           <w:sz w:val="26"/>
           <w:szCs w:val="26"/>
+          <w:highlight w:val="red"/>
         </w:rPr>
         <w:t>Links to Web sites you found of interest in previous modules</w:t>
       </w:r>
@@ -469,8 +461,6 @@
           <w:szCs w:val="26"/>
         </w:rPr>
       </w:pPr>
-      <w:bookmarkStart w:id="0" w:name="_GoBack"/>
-      <w:bookmarkEnd w:id="0"/>
       <w:r>
         <w:rPr>
           <w:rFonts w:ascii="Arial" w:hAnsi="Arial" w:cs="Arial"/>

</xml_diff>

<commit_message>
assigment 1 mostly done.
Just need to add comments.
</commit_message>
<xml_diff>
--- a/week1_dir/assignment_dir/assignment_notes.docx
+++ b/week1_dir/assignment_dir/assignment_notes.docx
@@ -127,8 +127,6 @@
         </w:rPr>
         <w:t>An unordered list</w:t>
       </w:r>
-      <w:bookmarkStart w:id="0" w:name="_GoBack"/>
-      <w:bookmarkEnd w:id="0"/>
     </w:p>
     <w:p>
       <w:pPr>
@@ -218,6 +216,7 @@
           <w:color w:val="262626"/>
           <w:sz w:val="26"/>
           <w:szCs w:val="26"/>
+          <w:highlight w:val="red"/>
         </w:rPr>
       </w:pPr>
       <w:r>
@@ -226,6 +225,7 @@
           <w:color w:val="262626"/>
           <w:sz w:val="26"/>
           <w:szCs w:val="26"/>
+          <w:highlight w:val="red"/>
         </w:rPr>
         <w:t>An image other than the one in the Lecture Notes</w:t>
       </w:r>
@@ -250,14 +250,18 @@
           <w:color w:val="262626"/>
           <w:sz w:val="26"/>
           <w:szCs w:val="26"/>
-        </w:rPr>
-      </w:pPr>
+          <w:highlight w:val="red"/>
+        </w:rPr>
+      </w:pPr>
+      <w:bookmarkStart w:id="0" w:name="_GoBack"/>
+      <w:bookmarkEnd w:id="0"/>
       <w:r>
         <w:rPr>
           <w:rFonts w:ascii="Arial" w:hAnsi="Arial" w:cs="Arial"/>
           <w:color w:val="262626"/>
           <w:sz w:val="26"/>
           <w:szCs w:val="26"/>
+          <w:highlight w:val="red"/>
         </w:rPr>
         <w:t>Styling produced by CSS</w:t>
       </w:r>

</xml_diff>